<commit_message>
Update resource requirements documentation
</commit_message>
<xml_diff>
--- a/docs/UserStories/Resources.docx
+++ b/docs/UserStories/Resources.docx
@@ -64,16 +64,7 @@
         </w:numPr>
       </w:pPr>
       <w:r>
-        <w:t xml:space="preserve">As a teacher, I want to categorise my resources against </w:t>
-      </w:r>
-      <w:r>
-        <w:t xml:space="preserve">topics in each subject </w:t>
-      </w:r>
-      <w:r>
-        <w:t>so</w:t>
-      </w:r>
-      <w:r>
-        <w:t xml:space="preserve"> I can filter by the </w:t>
+        <w:t xml:space="preserve">As a teacher, I want to categorise my resources against topics in each subject so I can filter by the </w:t>
       </w:r>
       <w:r>
         <w:t>topic when planning my lessons.</w:t>
@@ -191,15 +182,21 @@
       </w:r>
     </w:p>
     <w:p>
-      <w:r>
-        <w:t xml:space="preserve">REQ-01: The system shall accept the following file formats: PDF, docx, pptx, jpg, </w:t>
-      </w:r>
-      <w:proofErr w:type="spellStart"/>
-      <w:r>
-        <w:t>png</w:t>
-      </w:r>
-      <w:proofErr w:type="spellEnd"/>
-      <w:r>
+      <w:pPr>
+        <w:rPr>
+          <w:color w:val="EE0000"/>
+        </w:rPr>
+      </w:pPr>
+      <w:r>
+        <w:rPr>
+          <w:color w:val="EE0000"/>
+        </w:rPr>
+        <w:t>REQ-01: The system shall accept the following file formats: PDF, docx, pptx, jpg, png</w:t>
+      </w:r>
+      <w:r>
+        <w:rPr>
+          <w:color w:val="EE0000"/>
+        </w:rPr>
         <w:t>.</w:t>
       </w:r>
     </w:p>
@@ -212,10 +209,21 @@
       </w:r>
     </w:p>
     <w:p>
-      <w:r>
+      <w:pPr>
+        <w:rPr>
+          <w:color w:val="EE0000"/>
+        </w:rPr>
+      </w:pPr>
+      <w:r>
+        <w:rPr>
+          <w:color w:val="EE0000"/>
+        </w:rPr>
         <w:t>REQ-03: The system shall scan all uploaded files for malware before storage.</w:t>
       </w:r>
       <w:r>
+        <w:rPr>
+          <w:color w:val="EE0000"/>
+        </w:rPr>
         <w:t xml:space="preserve"> </w:t>
       </w:r>
     </w:p>
@@ -251,15 +259,7 @@
         <w:t>: The system shall use the browser default renderer to display</w:t>
       </w:r>
       <w:r>
-        <w:t xml:space="preserve"> PDF, jpg and </w:t>
-      </w:r>
-      <w:proofErr w:type="spellStart"/>
-      <w:r>
-        <w:t>png</w:t>
-      </w:r>
-      <w:proofErr w:type="spellEnd"/>
-      <w:r>
-        <w:t xml:space="preserve"> files</w:t>
+        <w:t xml:space="preserve"> PDF, jpg and png files</w:t>
       </w:r>
       <w:r>
         <w:t>.</w:t>
@@ -403,6 +403,19 @@
         <w:t xml:space="preserve">REQ-05: The system must be able to be run on up-to-date versions of Chromium browsers, Firefox-based browsers and Safari. </w:t>
       </w:r>
     </w:p>
+    <w:p>
+      <w:r>
+        <w:t>REQ-06: The system must ensure that data is stored in the event there is a service interruption</w:t>
+      </w:r>
+    </w:p>
+    <w:p>
+      <w:r>
+        <w:t>REQ-07: The system should maintain logs of files uploaded</w:t>
+      </w:r>
+      <w:r>
+        <w:t xml:space="preserve"> for 1 year even when the resource has been deleted</w:t>
+      </w:r>
+    </w:p>
     <w:p/>
     <w:p>
       <w:pPr>
@@ -426,15 +439,7 @@
         </w:numPr>
       </w:pPr>
       <w:r>
-        <w:t xml:space="preserve">id (primary key, </w:t>
-      </w:r>
-      <w:proofErr w:type="spellStart"/>
-      <w:r>
-        <w:t>Guid</w:t>
-      </w:r>
-      <w:proofErr w:type="spellEnd"/>
-      <w:r>
-        <w:t>)</w:t>
+        <w:t>id (primary key, Guid)</w:t>
       </w:r>
     </w:p>
     <w:p>
@@ -457,39 +462,24 @@
           <w:numId w:val="6"/>
         </w:numPr>
       </w:pPr>
-      <w:proofErr w:type="spellStart"/>
-      <w:r>
-        <w:t>account_tier</w:t>
-      </w:r>
-      <w:proofErr w:type="spellEnd"/>
-      <w:r>
-        <w:t xml:space="preserve"> (</w:t>
-      </w:r>
-      <w:proofErr w:type="spellStart"/>
-      <w:r>
-        <w:t>enum</w:t>
-      </w:r>
-      <w:proofErr w:type="spellEnd"/>
-      <w:r>
-        <w:t>: basic, pro)</w:t>
-      </w:r>
-    </w:p>
-    <w:p>
-      <w:pPr>
-        <w:pStyle w:val="ListParagraph"/>
-        <w:numPr>
-          <w:ilvl w:val="0"/>
-          <w:numId w:val="6"/>
-        </w:numPr>
-      </w:pPr>
-      <w:proofErr w:type="spellStart"/>
+      <w:r>
+        <w:t>account_tier (enum: basic, pro)</w:t>
+      </w:r>
+    </w:p>
+    <w:p>
+      <w:pPr>
+        <w:pStyle w:val="ListParagraph"/>
+        <w:numPr>
+          <w:ilvl w:val="0"/>
+          <w:numId w:val="6"/>
+        </w:numPr>
+      </w:pPr>
       <w:r>
         <w:t>password</w:t>
       </w:r>
       <w:r>
         <w:t>_hash</w:t>
       </w:r>
-      <w:proofErr w:type="spellEnd"/>
       <w:r>
         <w:t xml:space="preserve"> (string)</w:t>
       </w:r>
@@ -521,155 +511,97 @@
         </w:numPr>
       </w:pPr>
       <w:r>
-        <w:t xml:space="preserve">id (Primary Key, </w:t>
-      </w:r>
-      <w:proofErr w:type="spellStart"/>
-      <w:r>
-        <w:t>Guid</w:t>
-      </w:r>
-      <w:proofErr w:type="spellEnd"/>
-      <w:r>
-        <w:t>)</w:t>
-      </w:r>
-    </w:p>
-    <w:p>
-      <w:pPr>
-        <w:pStyle w:val="ListParagraph"/>
-        <w:numPr>
-          <w:ilvl w:val="0"/>
-          <w:numId w:val="6"/>
-        </w:numPr>
-      </w:pPr>
-      <w:proofErr w:type="spellStart"/>
-      <w:r>
-        <w:t>display_name</w:t>
-      </w:r>
-      <w:proofErr w:type="spellEnd"/>
-      <w:r>
-        <w:t xml:space="preserve"> (string)</w:t>
-      </w:r>
-    </w:p>
-    <w:p>
-      <w:pPr>
-        <w:pStyle w:val="ListParagraph"/>
-        <w:numPr>
-          <w:ilvl w:val="0"/>
-          <w:numId w:val="6"/>
-        </w:numPr>
-      </w:pPr>
-      <w:proofErr w:type="spellStart"/>
-      <w:r>
-        <w:t>user_id</w:t>
-      </w:r>
-      <w:proofErr w:type="spellEnd"/>
-      <w:r>
-        <w:t xml:space="preserve"> (foreign key -&gt; Users, </w:t>
-      </w:r>
-      <w:proofErr w:type="spellStart"/>
-      <w:r>
-        <w:t>Guid</w:t>
-      </w:r>
-      <w:proofErr w:type="spellEnd"/>
-      <w:r>
-        <w:t>)</w:t>
-      </w:r>
-    </w:p>
-    <w:p>
-      <w:pPr>
-        <w:pStyle w:val="ListParagraph"/>
-        <w:numPr>
-          <w:ilvl w:val="0"/>
-          <w:numId w:val="6"/>
-        </w:numPr>
-      </w:pPr>
-      <w:proofErr w:type="spellStart"/>
-      <w:r>
-        <w:t>storage_key</w:t>
-      </w:r>
-      <w:proofErr w:type="spellEnd"/>
-      <w:r>
-        <w:t xml:space="preserve"> (string – Unique ID of the file in the cloud storage)</w:t>
-      </w:r>
-    </w:p>
-    <w:p>
-      <w:pPr>
-        <w:pStyle w:val="ListParagraph"/>
-        <w:numPr>
-          <w:ilvl w:val="0"/>
-          <w:numId w:val="6"/>
-        </w:numPr>
-      </w:pPr>
-      <w:proofErr w:type="spellStart"/>
-      <w:r>
-        <w:t>mime_type</w:t>
-      </w:r>
-      <w:proofErr w:type="spellEnd"/>
-      <w:r>
-        <w:t xml:space="preserve"> (string)</w:t>
-      </w:r>
-    </w:p>
-    <w:p>
-      <w:pPr>
-        <w:pStyle w:val="ListParagraph"/>
-        <w:numPr>
-          <w:ilvl w:val="0"/>
-          <w:numId w:val="6"/>
-        </w:numPr>
-      </w:pPr>
-      <w:proofErr w:type="spellStart"/>
-      <w:r>
-        <w:t>file_size_bytes</w:t>
-      </w:r>
-      <w:proofErr w:type="spellEnd"/>
-      <w:r>
-        <w:t xml:space="preserve"> (int)</w:t>
-      </w:r>
-    </w:p>
-    <w:p>
-      <w:pPr>
-        <w:pStyle w:val="ListParagraph"/>
-        <w:numPr>
-          <w:ilvl w:val="0"/>
-          <w:numId w:val="6"/>
-        </w:numPr>
-      </w:pPr>
-      <w:proofErr w:type="spellStart"/>
-      <w:r>
-        <w:t>created_at</w:t>
-      </w:r>
-      <w:proofErr w:type="spellEnd"/>
-      <w:r>
-        <w:t xml:space="preserve"> (</w:t>
-      </w:r>
-      <w:proofErr w:type="spellStart"/>
-      <w:r>
-        <w:t>DateTime</w:t>
-      </w:r>
-      <w:proofErr w:type="spellEnd"/>
-      <w:r>
-        <w:t>)</w:t>
-      </w:r>
-    </w:p>
-    <w:p>
-      <w:pPr>
-        <w:pStyle w:val="ListParagraph"/>
-        <w:numPr>
-          <w:ilvl w:val="0"/>
-          <w:numId w:val="6"/>
-        </w:numPr>
-      </w:pPr>
-      <w:proofErr w:type="spellStart"/>
-      <w:r>
-        <w:t>is_deleted</w:t>
-      </w:r>
-      <w:proofErr w:type="spellEnd"/>
-      <w:r>
-        <w:t xml:space="preserve"> (bool)</w:t>
+        <w:t>id (Primary Key, Guid)</w:t>
+      </w:r>
+    </w:p>
+    <w:p>
+      <w:pPr>
+        <w:pStyle w:val="ListParagraph"/>
+        <w:numPr>
+          <w:ilvl w:val="0"/>
+          <w:numId w:val="6"/>
+        </w:numPr>
+      </w:pPr>
+      <w:r>
+        <w:t>display_name (string)</w:t>
+      </w:r>
+    </w:p>
+    <w:p>
+      <w:pPr>
+        <w:pStyle w:val="ListParagraph"/>
+        <w:numPr>
+          <w:ilvl w:val="0"/>
+          <w:numId w:val="6"/>
+        </w:numPr>
+      </w:pPr>
+      <w:r>
+        <w:t>user_id (foreign key -&gt; Users, Guid)</w:t>
+      </w:r>
+    </w:p>
+    <w:p>
+      <w:pPr>
+        <w:pStyle w:val="ListParagraph"/>
+        <w:numPr>
+          <w:ilvl w:val="0"/>
+          <w:numId w:val="6"/>
+        </w:numPr>
+      </w:pPr>
+      <w:r>
+        <w:t>storage_key (string – Unique ID of the file in the cloud storage)</w:t>
+      </w:r>
+    </w:p>
+    <w:p>
+      <w:pPr>
+        <w:pStyle w:val="ListParagraph"/>
+        <w:numPr>
+          <w:ilvl w:val="0"/>
+          <w:numId w:val="6"/>
+        </w:numPr>
+      </w:pPr>
+      <w:r>
+        <w:t>mime_type (string)</w:t>
+      </w:r>
+    </w:p>
+    <w:p>
+      <w:pPr>
+        <w:pStyle w:val="ListParagraph"/>
+        <w:numPr>
+          <w:ilvl w:val="0"/>
+          <w:numId w:val="6"/>
+        </w:numPr>
+      </w:pPr>
+      <w:r>
+        <w:t>file_size_bytes (int)</w:t>
+      </w:r>
+    </w:p>
+    <w:p>
+      <w:pPr>
+        <w:pStyle w:val="ListParagraph"/>
+        <w:numPr>
+          <w:ilvl w:val="0"/>
+          <w:numId w:val="6"/>
+        </w:numPr>
+      </w:pPr>
+      <w:r>
+        <w:t>created_at (DateTime)</w:t>
+      </w:r>
+    </w:p>
+    <w:p>
+      <w:pPr>
+        <w:pStyle w:val="ListParagraph"/>
+        <w:numPr>
+          <w:ilvl w:val="0"/>
+          <w:numId w:val="6"/>
+        </w:numPr>
+      </w:pPr>
+      <w:r>
+        <w:t>is_deleted (bool)</w:t>
       </w:r>
     </w:p>
     <w:p/>
     <w:p>
       <w:r>
+        <w:lastRenderedPageBreak/>
         <w:t>Subjects:</w:t>
       </w:r>
     </w:p>
@@ -682,15 +614,7 @@
         </w:numPr>
       </w:pPr>
       <w:r>
-        <w:t xml:space="preserve">id (Primary Key, </w:t>
-      </w:r>
-      <w:proofErr w:type="spellStart"/>
-      <w:r>
-        <w:t>Guid</w:t>
-      </w:r>
-      <w:proofErr w:type="spellEnd"/>
-      <w:r>
-        <w:t>)</w:t>
+        <w:t>id (Primary Key, Guid)</w:t>
       </w:r>
     </w:p>
     <w:p>
@@ -707,37 +631,23 @@
     </w:p>
     <w:p/>
     <w:p>
-      <w:proofErr w:type="spellStart"/>
-      <w:r>
-        <w:lastRenderedPageBreak/>
+      <w:r>
         <w:t>Curriculum</w:t>
       </w:r>
       <w:r>
-        <w:t>YearLevels</w:t>
-      </w:r>
-      <w:proofErr w:type="spellEnd"/>
-      <w:r>
-        <w:t>:</w:t>
-      </w:r>
-    </w:p>
-    <w:p>
-      <w:pPr>
-        <w:pStyle w:val="ListParagraph"/>
-        <w:numPr>
-          <w:ilvl w:val="0"/>
-          <w:numId w:val="6"/>
-        </w:numPr>
-      </w:pPr>
-      <w:r>
-        <w:t xml:space="preserve">id (Primary Key, </w:t>
-      </w:r>
-      <w:proofErr w:type="spellStart"/>
-      <w:r>
-        <w:t>Guid</w:t>
-      </w:r>
-      <w:proofErr w:type="spellEnd"/>
-      <w:r>
-        <w:t>)</w:t>
+        <w:t>YearLevels:</w:t>
+      </w:r>
+    </w:p>
+    <w:p>
+      <w:pPr>
+        <w:pStyle w:val="ListParagraph"/>
+        <w:numPr>
+          <w:ilvl w:val="0"/>
+          <w:numId w:val="6"/>
+        </w:numPr>
+      </w:pPr>
+      <w:r>
+        <w:t>id (Primary Key, Guid)</w:t>
       </w:r>
     </w:p>
     <w:p>
@@ -760,75 +670,50 @@
           <w:numId w:val="6"/>
         </w:numPr>
       </w:pPr>
-      <w:proofErr w:type="spellStart"/>
-      <w:r>
-        <w:t>subject_id</w:t>
-      </w:r>
-      <w:proofErr w:type="spellEnd"/>
-      <w:r>
-        <w:t xml:space="preserve"> (Foreign Key -&gt; Subject)</w:t>
-      </w:r>
-    </w:p>
-    <w:p>
-      <w:pPr>
-        <w:pStyle w:val="ListParagraph"/>
-        <w:numPr>
-          <w:ilvl w:val="0"/>
-          <w:numId w:val="6"/>
-        </w:numPr>
-      </w:pPr>
-      <w:proofErr w:type="spellStart"/>
-      <w:r>
-        <w:t>year_level_value</w:t>
-      </w:r>
-      <w:proofErr w:type="spellEnd"/>
-      <w:r>
-        <w:t xml:space="preserve"> (Enum: Reception, Year1, Year2 etc)</w:t>
-      </w:r>
-    </w:p>
-    <w:p>
-      <w:pPr>
-        <w:pStyle w:val="ListParagraph"/>
-        <w:numPr>
-          <w:ilvl w:val="0"/>
-          <w:numId w:val="6"/>
-        </w:numPr>
-      </w:pPr>
-      <w:proofErr w:type="spellStart"/>
-      <w:r>
-        <w:t>achievement_standard</w:t>
-      </w:r>
-      <w:proofErr w:type="spellEnd"/>
-      <w:r>
-        <w:t xml:space="preserve"> (string)</w:t>
+      <w:r>
+        <w:t>subject_id (Foreign Key -&gt; Subject)</w:t>
+      </w:r>
+    </w:p>
+    <w:p>
+      <w:pPr>
+        <w:pStyle w:val="ListParagraph"/>
+        <w:numPr>
+          <w:ilvl w:val="0"/>
+          <w:numId w:val="6"/>
+        </w:numPr>
+      </w:pPr>
+      <w:r>
+        <w:t>year_level_value (Enum: Reception, Year1, Year2 etc)</w:t>
+      </w:r>
+    </w:p>
+    <w:p>
+      <w:pPr>
+        <w:pStyle w:val="ListParagraph"/>
+        <w:numPr>
+          <w:ilvl w:val="0"/>
+          <w:numId w:val="6"/>
+        </w:numPr>
+      </w:pPr>
+      <w:r>
+        <w:t>achievement_standard (string)</w:t>
       </w:r>
     </w:p>
     <w:p/>
     <w:p>
-      <w:proofErr w:type="spellStart"/>
       <w:r>
         <w:t>ConceptualOrganisers</w:t>
       </w:r>
-      <w:proofErr w:type="spellEnd"/>
-    </w:p>
-    <w:p>
-      <w:pPr>
-        <w:pStyle w:val="ListParagraph"/>
-        <w:numPr>
-          <w:ilvl w:val="0"/>
-          <w:numId w:val="6"/>
-        </w:numPr>
-      </w:pPr>
-      <w:r>
-        <w:t xml:space="preserve">id (Primary Key, </w:t>
-      </w:r>
-      <w:proofErr w:type="spellStart"/>
-      <w:r>
-        <w:t>Guid</w:t>
-      </w:r>
-      <w:proofErr w:type="spellEnd"/>
-      <w:r>
-        <w:t>)</w:t>
+    </w:p>
+    <w:p>
+      <w:pPr>
+        <w:pStyle w:val="ListParagraph"/>
+        <w:numPr>
+          <w:ilvl w:val="0"/>
+          <w:numId w:val="6"/>
+        </w:numPr>
+      </w:pPr>
+      <w:r>
+        <w:t>id (Primary Key, Guid)</w:t>
       </w:r>
     </w:p>
     <w:p>
@@ -851,124 +736,62 @@
           <w:numId w:val="6"/>
         </w:numPr>
       </w:pPr>
-      <w:proofErr w:type="spellStart"/>
-      <w:r>
-        <w:t>year_level_id</w:t>
-      </w:r>
-      <w:proofErr w:type="spellEnd"/>
-      <w:r>
-        <w:t xml:space="preserve"> (Foreign Key -&gt; </w:t>
-      </w:r>
-      <w:proofErr w:type="spellStart"/>
-      <w:r>
-        <w:t>YearLevel</w:t>
-      </w:r>
-      <w:proofErr w:type="spellEnd"/>
-      <w:r>
-        <w:t xml:space="preserve">, </w:t>
-      </w:r>
-      <w:proofErr w:type="spellStart"/>
-      <w:r>
-        <w:t>Guid</w:t>
-      </w:r>
-      <w:proofErr w:type="spellEnd"/>
-      <w:r>
-        <w:t>)</w:t>
-      </w:r>
-    </w:p>
-    <w:p>
-      <w:pPr>
-        <w:pStyle w:val="ListParagraph"/>
-        <w:numPr>
-          <w:ilvl w:val="0"/>
-          <w:numId w:val="6"/>
-        </w:numPr>
-      </w:pPr>
-      <w:proofErr w:type="spellStart"/>
-      <w:r>
-        <w:t>what_it_is</w:t>
-      </w:r>
-      <w:proofErr w:type="spellEnd"/>
-      <w:r>
-        <w:t xml:space="preserve"> (string)</w:t>
-      </w:r>
-    </w:p>
-    <w:p>
-      <w:pPr>
-        <w:pStyle w:val="ListParagraph"/>
-        <w:numPr>
-          <w:ilvl w:val="0"/>
-          <w:numId w:val="6"/>
-        </w:numPr>
-      </w:pPr>
-      <w:proofErr w:type="spellStart"/>
-      <w:r>
-        <w:t>why_it_matters</w:t>
-      </w:r>
-      <w:proofErr w:type="spellEnd"/>
-      <w:r>
-        <w:t xml:space="preserve"> (string)</w:t>
+      <w:r>
+        <w:t>year_level_id (Foreign Key -&gt; YearLevel, Guid)</w:t>
+      </w:r>
+    </w:p>
+    <w:p>
+      <w:pPr>
+        <w:pStyle w:val="ListParagraph"/>
+        <w:numPr>
+          <w:ilvl w:val="0"/>
+          <w:numId w:val="6"/>
+        </w:numPr>
+      </w:pPr>
+      <w:r>
+        <w:t>what_it_is (string)</w:t>
+      </w:r>
+    </w:p>
+    <w:p>
+      <w:pPr>
+        <w:pStyle w:val="ListParagraph"/>
+        <w:numPr>
+          <w:ilvl w:val="0"/>
+          <w:numId w:val="6"/>
+        </w:numPr>
+      </w:pPr>
+      <w:r>
+        <w:t>why_it_matters (string)</w:t>
       </w:r>
     </w:p>
     <w:p/>
     <w:p>
-      <w:proofErr w:type="spellStart"/>
       <w:r>
         <w:t>ContentDescriptors</w:t>
       </w:r>
-      <w:proofErr w:type="spellEnd"/>
-    </w:p>
-    <w:p>
-      <w:pPr>
-        <w:pStyle w:val="ListParagraph"/>
-        <w:numPr>
-          <w:ilvl w:val="0"/>
-          <w:numId w:val="6"/>
-        </w:numPr>
-      </w:pPr>
-      <w:r>
-        <w:t xml:space="preserve">id (Primary Key, </w:t>
-      </w:r>
-      <w:proofErr w:type="spellStart"/>
-      <w:r>
-        <w:t>Guid</w:t>
-      </w:r>
-      <w:proofErr w:type="spellEnd"/>
-      <w:r>
-        <w:t>)</w:t>
-      </w:r>
-    </w:p>
-    <w:p>
-      <w:pPr>
-        <w:pStyle w:val="ListParagraph"/>
-        <w:numPr>
-          <w:ilvl w:val="0"/>
-          <w:numId w:val="6"/>
-        </w:numPr>
-      </w:pPr>
-      <w:proofErr w:type="spellStart"/>
-      <w:r>
-        <w:t>conceptual_organiser_id</w:t>
-      </w:r>
-      <w:proofErr w:type="spellEnd"/>
-      <w:r>
-        <w:t xml:space="preserve"> (Foreign Key -&gt; </w:t>
-      </w:r>
-      <w:proofErr w:type="spellStart"/>
-      <w:r>
-        <w:t>ConceptualOrganisers</w:t>
-      </w:r>
-      <w:proofErr w:type="spellEnd"/>
-      <w:r>
-        <w:t xml:space="preserve">, </w:t>
-      </w:r>
-      <w:proofErr w:type="spellStart"/>
-      <w:r>
-        <w:t>Guid</w:t>
-      </w:r>
-      <w:proofErr w:type="spellEnd"/>
-      <w:r>
-        <w:t>)</w:t>
+    </w:p>
+    <w:p>
+      <w:pPr>
+        <w:pStyle w:val="ListParagraph"/>
+        <w:numPr>
+          <w:ilvl w:val="0"/>
+          <w:numId w:val="6"/>
+        </w:numPr>
+      </w:pPr>
+      <w:r>
+        <w:t>id (Primary Key, Guid)</w:t>
+      </w:r>
+    </w:p>
+    <w:p>
+      <w:pPr>
+        <w:pStyle w:val="ListParagraph"/>
+        <w:numPr>
+          <w:ilvl w:val="0"/>
+          <w:numId w:val="6"/>
+        </w:numPr>
+      </w:pPr>
+      <w:r>
+        <w:t>conceptual_organiser_id (Foreign Key -&gt; ConceptualOrganisers, Guid)</w:t>
       </w:r>
     </w:p>
     <w:p>
@@ -985,71 +808,35 @@
     </w:p>
     <w:p/>
     <w:p>
-      <w:proofErr w:type="spellStart"/>
       <w:r>
         <w:t>ResourceYearLevel</w:t>
       </w:r>
-      <w:proofErr w:type="spellEnd"/>
-    </w:p>
-    <w:p>
-      <w:pPr>
-        <w:pStyle w:val="ListParagraph"/>
-        <w:numPr>
-          <w:ilvl w:val="0"/>
-          <w:numId w:val="6"/>
-        </w:numPr>
-      </w:pPr>
-      <w:proofErr w:type="spellStart"/>
-      <w:r>
-        <w:t>resource_id</w:t>
-      </w:r>
-      <w:proofErr w:type="spellEnd"/>
-      <w:r>
-        <w:t xml:space="preserve"> (Foreign Key -&gt; Resources, </w:t>
-      </w:r>
-      <w:proofErr w:type="spellStart"/>
-      <w:r>
-        <w:t>Guid</w:t>
-      </w:r>
-      <w:proofErr w:type="spellEnd"/>
-      <w:r>
-        <w:t>)</w:t>
-      </w:r>
-    </w:p>
-    <w:p>
-      <w:pPr>
-        <w:pStyle w:val="ListParagraph"/>
-        <w:numPr>
-          <w:ilvl w:val="0"/>
-          <w:numId w:val="6"/>
-        </w:numPr>
-      </w:pPr>
-      <w:proofErr w:type="spellStart"/>
+    </w:p>
+    <w:p>
+      <w:pPr>
+        <w:pStyle w:val="ListParagraph"/>
+        <w:numPr>
+          <w:ilvl w:val="0"/>
+          <w:numId w:val="6"/>
+        </w:numPr>
+      </w:pPr>
+      <w:r>
+        <w:t>resource_id (Foreign Key -&gt; Resources, Guid)</w:t>
+      </w:r>
+    </w:p>
+    <w:p>
+      <w:pPr>
+        <w:pStyle w:val="ListParagraph"/>
+        <w:numPr>
+          <w:ilvl w:val="0"/>
+          <w:numId w:val="6"/>
+        </w:numPr>
+      </w:pPr>
       <w:r>
         <w:t>year_level</w:t>
       </w:r>
       <w:r>
-        <w:t>_id</w:t>
-      </w:r>
-      <w:proofErr w:type="spellEnd"/>
-      <w:r>
-        <w:t xml:space="preserve"> (Foreign Key -&gt; </w:t>
-      </w:r>
-      <w:proofErr w:type="spellStart"/>
-      <w:r>
-        <w:t>ConceptualOrganisers</w:t>
-      </w:r>
-      <w:proofErr w:type="spellEnd"/>
-      <w:r>
-        <w:t xml:space="preserve">, </w:t>
-      </w:r>
-      <w:proofErr w:type="spellStart"/>
-      <w:r>
-        <w:t>Guid</w:t>
-      </w:r>
-      <w:proofErr w:type="spellEnd"/>
-      <w:r>
-        <w:t>)</w:t>
+        <w:t>_id (Foreign Key -&gt; ConceptualOrganisers, Guid)</w:t>
       </w:r>
     </w:p>
     <w:p/>

</xml_diff>